<commit_message>
end of pt 1
</commit_message>
<xml_diff>
--- a/CH9EFCoreNotes.docx
+++ b/CH9EFCoreNotes.docx
@@ -350,7 +350,17 @@
       </w:r>
     </w:p>
     <w:p>
-      <w:r>
+      <w:pPr>
+        <w:rPr>
+          <w:b/>
+          <w:bCs/>
+        </w:rPr>
+      </w:pPr>
+      <w:r>
+        <w:rPr>
+          <w:b/>
+          <w:bCs/>
+        </w:rPr>
         <w:lastRenderedPageBreak/>
         <w:t>Use</w:t>
       </w:r>
@@ -362,7 +372,13 @@
     </w:p>
     <w:p>
       <w:r>
-        <w:t>1 You have this existing database and you want to start using EF Core to query the data and to work with data, but how does that work? Because we only have the thing called “code first”.</w:t>
+        <w:t>1</w:t>
+      </w:r>
+      <w:r>
+        <w:t>st</w:t>
+      </w:r>
+      <w:r>
+        <w:t xml:space="preserve"> You have this existing database and you want to start using EF Core to query the data and to work with data, but how does that work? Because we only have the thing called “code first”.</w:t>
       </w:r>
     </w:p>
     <w:p>
@@ -388,26 +404,61 @@
       </w:r>
     </w:p>
     <w:p>
+      <w:pPr>
+        <w:pStyle w:val="ListParagraph"/>
+        <w:numPr>
+          <w:ilvl w:val="0"/>
+          <w:numId w:val="5"/>
+        </w:numPr>
+      </w:pPr>
       <w:r>
         <w:t>4 ways of talking to a database</w:t>
       </w:r>
     </w:p>
     <w:p>
+      <w:pPr>
+        <w:pStyle w:val="ListParagraph"/>
+        <w:numPr>
+          <w:ilvl w:val="1"/>
+          <w:numId w:val="5"/>
+        </w:numPr>
+      </w:pPr>
       <w:r>
         <w:t>Designer from an existing database</w:t>
       </w:r>
     </w:p>
     <w:p>
+      <w:pPr>
+        <w:pStyle w:val="ListParagraph"/>
+        <w:numPr>
+          <w:ilvl w:val="1"/>
+          <w:numId w:val="5"/>
+        </w:numPr>
+      </w:pPr>
       <w:r>
         <w:t>Designer with no database</w:t>
       </w:r>
     </w:p>
     <w:p>
+      <w:pPr>
+        <w:pStyle w:val="ListParagraph"/>
+        <w:numPr>
+          <w:ilvl w:val="1"/>
+          <w:numId w:val="5"/>
+        </w:numPr>
+      </w:pPr>
       <w:r>
         <w:t>Code first with an existing database</w:t>
       </w:r>
     </w:p>
     <w:p>
+      <w:pPr>
+        <w:pStyle w:val="ListParagraph"/>
+        <w:numPr>
+          <w:ilvl w:val="1"/>
+          <w:numId w:val="5"/>
+        </w:numPr>
+      </w:pPr>
       <w:r>
         <w:t>Code first with no database</w:t>
       </w:r>
@@ -418,120 +469,485 @@
       </w:r>
     </w:p>
     <w:p>
-      <w:r>
-        <w:t xml:space="preserve">(Relational, Abstractions, Analyzers, Design, </w:t>
+      <w:pPr>
+        <w:pStyle w:val="ListParagraph"/>
+        <w:numPr>
+          <w:ilvl w:val="0"/>
+          <w:numId w:val="5"/>
+        </w:numPr>
+      </w:pPr>
+      <w:r>
+        <w:t>(Relational, Abstractions, Analyzers, Design, SqlServer, Tools)</w:t>
+      </w:r>
+    </w:p>
+    <w:p>
+      <w:r>
+        <w:t>NuGet Package Manager:</w:t>
+      </w:r>
+      <w:r>
+        <w:t xml:space="preserve">  </w:t>
+      </w:r>
+    </w:p>
+    <w:p>
+      <w:pPr>
+        <w:pStyle w:val="ListParagraph"/>
+        <w:numPr>
+          <w:ilvl w:val="0"/>
+          <w:numId w:val="5"/>
+        </w:numPr>
+      </w:pPr>
+      <w:r>
+        <w:t>Search for (</w:t>
       </w:r>
       <w:proofErr w:type="spellStart"/>
       <w:r>
-        <w:t>SqlServer</w:t>
+        <w:t>Microsoft.EntityFrameworkCore</w:t>
       </w:r>
       <w:proofErr w:type="spellEnd"/>
       <w:r>
-        <w:t>, Tools)</w:t>
-      </w:r>
-    </w:p>
-    <w:p>
-      <w:r>
-        <w:t>NuGet Package Manager:</w:t>
-      </w:r>
-      <w:r>
-        <w:t xml:space="preserve">  </w:t>
-      </w:r>
-    </w:p>
-    <w:p>
-      <w:r>
-        <w:t>Search for (</w:t>
+        <w:t>)</w:t>
+      </w:r>
+    </w:p>
+    <w:p>
+      <w:pPr>
+        <w:pStyle w:val="ListParagraph"/>
+        <w:numPr>
+          <w:ilvl w:val="0"/>
+          <w:numId w:val="5"/>
+        </w:numPr>
+      </w:pPr>
+      <w:r>
+        <w:t>Click on (</w:t>
+      </w:r>
+      <w:r>
+        <w:t>Microsoft.EntityFrameworkCore.SqlServer</w:t>
+      </w:r>
+      <w:r>
+        <w:t>)</w:t>
+      </w:r>
+    </w:p>
+    <w:p>
+      <w:r>
+        <w:t>Starting with an existing database (</w:t>
+      </w:r>
+      <w:r>
+        <w:t>AdventureWorks2016</w:t>
+      </w:r>
+      <w:r>
+        <w:t>)</w:t>
+      </w:r>
+    </w:p>
+    <w:p>
+      <w:r>
+        <w:t>Create all objects that we need with the scaffolding process</w:t>
+      </w:r>
+    </w:p>
+    <w:p>
+      <w:pPr>
+        <w:rPr>
+          <w:b/>
+          <w:bCs/>
+        </w:rPr>
+      </w:pPr>
+      <w:r>
+        <w:rPr>
+          <w:b/>
+          <w:bCs/>
+        </w:rPr>
+        <w:t>Scaffold</w:t>
+      </w:r>
+      <w:r>
+        <w:rPr>
+          <w:b/>
+          <w:bCs/>
+        </w:rPr>
+        <w:t>ing</w:t>
+      </w:r>
+    </w:p>
+    <w:p>
+      <w:r>
+        <w:t>Run a command line interface process that will take the existing database and create all of the EF objects that we need to work with it.</w:t>
+      </w:r>
+    </w:p>
+    <w:p>
+      <w:r>
+        <w:t xml:space="preserve">The command line interface </w:t>
+      </w:r>
+      <w:r>
+        <w:t xml:space="preserve">(CLI) </w:t>
+      </w:r>
+      <w:r>
+        <w:t>is “the queen of the root”, you can do everything you need to do with .NET Core and EF Core from the command line. And you can do most of what you need to from Visual Studio. The command line comes first, and Visual Studio follows.</w:t>
+      </w:r>
+    </w:p>
+    <w:p>
+      <w:r>
+        <w:t>.NET Core global tool</w:t>
+      </w:r>
+    </w:p>
+    <w:p>
+      <w:r>
+        <w:t xml:space="preserve">Similar to .NET Classic, putting something into </w:t>
+      </w:r>
+      <w:r>
+        <w:t>global assembly cache (GAC) stores</w:t>
+      </w:r>
+      <w:r>
+        <w:t>. So you can access it from anywhere.</w:t>
+      </w:r>
+    </w:p>
+    <w:p>
+      <w:r>
+        <w:t>To run any of the command line tools in EF Core, you need to install the global tool for EF Core.</w:t>
+      </w:r>
+    </w:p>
+    <w:p>
+      <w:r>
+        <w:t>(</w:t>
+      </w:r>
+      <w:r>
+        <w:t xml:space="preserve">dotnet </w:t>
       </w:r>
       <w:proofErr w:type="spellStart"/>
       <w:r>
-        <w:t>Microsoft.EntityFrameworkCore</w:t>
+        <w:t>ef</w:t>
       </w:r>
       <w:proofErr w:type="spellEnd"/>
       <w:r>
+        <w:t xml:space="preserve"> </w:t>
+      </w:r>
+      <w:proofErr w:type="spellStart"/>
+      <w:r>
+        <w:t>dbcontext</w:t>
+      </w:r>
+      <w:proofErr w:type="spellEnd"/>
+      <w:r>
+        <w:t xml:space="preserve"> scaffold "server=(localdb)\mssqllocaldb;Database=Adventureworks2016;Trusted_Connection=True;" Microsoft.EntityFrameworkCore.SqlServer -d -c </w:t>
+      </w:r>
+      <w:proofErr w:type="spellStart"/>
+      <w:r>
+        <w:t>AwDbContext</w:t>
+      </w:r>
+      <w:proofErr w:type="spellEnd"/>
+      <w:r>
+        <w:t xml:space="preserve"> --context-</w:t>
+      </w:r>
+      <w:proofErr w:type="spellStart"/>
+      <w:r>
+        <w:t>dir</w:t>
+      </w:r>
+      <w:proofErr w:type="spellEnd"/>
+      <w:r>
+        <w:t xml:space="preserve"> </w:t>
+      </w:r>
+      <w:proofErr w:type="spellStart"/>
+      <w:r>
+        <w:t>EfStructures</w:t>
+      </w:r>
+      <w:proofErr w:type="spellEnd"/>
+      <w:r>
+        <w:t xml:space="preserve"> -o Entities</w:t>
+      </w:r>
+      <w:r>
         <w:t>)</w:t>
       </w:r>
     </w:p>
-    <w:p>
-      <w:r>
-        <w:t>Click on (</w:t>
-      </w:r>
+    <w:p/>
+    <w:p/>
+    <w:p>
+      <w:r>
+        <w:rPr>
+          <w:b/>
+          <w:bCs/>
+        </w:rPr>
+        <w:lastRenderedPageBreak/>
+        <w:t>DbContext</w:t>
+      </w:r>
+      <w:r>
+        <w:t xml:space="preserve"> </w:t>
+      </w:r>
+    </w:p>
+    <w:p>
+      <w:r>
+        <w:t>L</w:t>
+      </w:r>
+      <w:r>
+        <w:t>ike the master control program from Tron. It is the heart and soul of how EF works.</w:t>
+      </w:r>
+    </w:p>
+    <w:p>
+      <w:r>
+        <w:t xml:space="preserve">It derives from </w:t>
+      </w:r>
+      <w:r>
+        <w:t>DbContext</w:t>
+      </w:r>
+      <w:r>
+        <w:t>, it contains a mechanism to tie into the database, to open connections, works very closely with the change tracker, it holds all the DbSets, and relationship with a database provider.</w:t>
+      </w:r>
+    </w:p>
+    <w:p>
+      <w:r>
+        <w:t>Provides a mechanism for shaping our database (Mapping).</w:t>
+      </w:r>
+    </w:p>
+    <w:p>
+      <w:pPr>
+        <w:pStyle w:val="ListParagraph"/>
+        <w:numPr>
+          <w:ilvl w:val="0"/>
+          <w:numId w:val="6"/>
+        </w:numPr>
+      </w:pPr>
+      <w:r>
+        <w:t>Table names</w:t>
+      </w:r>
+    </w:p>
+    <w:p>
+      <w:pPr>
+        <w:pStyle w:val="ListParagraph"/>
+        <w:numPr>
+          <w:ilvl w:val="0"/>
+          <w:numId w:val="6"/>
+        </w:numPr>
+      </w:pPr>
+      <w:r>
+        <w:t xml:space="preserve">Schema </w:t>
+      </w:r>
+    </w:p>
+    <w:p>
+      <w:pPr>
+        <w:pStyle w:val="ListParagraph"/>
+        <w:numPr>
+          <w:ilvl w:val="0"/>
+          <w:numId w:val="6"/>
+        </w:numPr>
+      </w:pPr>
+      <w:r>
+        <w:t>Datatype of a column</w:t>
+      </w:r>
+    </w:p>
+    <w:p>
+      <w:pPr>
+        <w:pStyle w:val="ListParagraph"/>
+        <w:numPr>
+          <w:ilvl w:val="0"/>
+          <w:numId w:val="6"/>
+        </w:numPr>
+      </w:pPr>
+      <w:r>
+        <w:t>Column name</w:t>
+      </w:r>
+    </w:p>
+    <w:p>
+      <w:r>
+        <w:t>When installing (</w:t>
+      </w:r>
+      <w:r>
+        <w:t>Microsoft.EntityFrameworkCore.SqlServer</w:t>
+      </w:r>
+      <w:r>
+        <w:t>) package, we added the SqlServer data provider into our installation.</w:t>
+      </w:r>
+    </w:p>
+    <w:p>
+      <w:r>
+        <w:rPr>
+          <w:b/>
+          <w:bCs/>
+        </w:rPr>
+        <w:t>DbSet</w:t>
+      </w:r>
+    </w:p>
+    <w:p>
+      <w:r>
+        <w:t>S</w:t>
+      </w:r>
+      <w:r>
+        <w:t>pecialized collections that wrap our tables.</w:t>
+      </w:r>
+    </w:p>
+    <w:p>
+      <w:r>
+        <w:t>Table per class.</w:t>
+      </w:r>
+    </w:p>
+    <w:p>
+      <w:r>
+        <w:t>Every table in the database is represented by a DbSet.</w:t>
+      </w:r>
+    </w:p>
+    <w:p>
+      <w:pPr>
+        <w:rPr>
+          <w:i/>
+          <w:iCs/>
+        </w:rPr>
+      </w:pPr>
+      <w:r>
+        <w:rPr>
+          <w:i/>
+          <w:iCs/>
+        </w:rPr>
+        <w:t>This is the “Object Relational Mapping” objects mapped to tables in the database.</w:t>
+      </w:r>
+    </w:p>
+    <w:p>
+      <w:r>
+        <w:rPr>
+          <w:highlight w:val="yellow"/>
+        </w:rPr>
+        <w:t xml:space="preserve">A key tenant throughout all of .NET Core is </w:t>
+      </w:r>
+      <w:r>
+        <w:rPr>
+          <w:highlight w:val="yellow"/>
+        </w:rPr>
+        <w:t>dependency</w:t>
+      </w:r>
+      <w:r>
+        <w:rPr>
+          <w:highlight w:val="yellow"/>
+        </w:rPr>
+        <w:t xml:space="preserve"> injection</w:t>
+      </w:r>
+      <w:r>
+        <w:rPr>
+          <w:highlight w:val="yellow"/>
+        </w:rPr>
+        <w:t>.</w:t>
+      </w:r>
+    </w:p>
+    <w:p>
+      <w:r>
+        <w:t>We actually configure connection string and other options, by injecting them into the DbContext.</w:t>
+      </w:r>
+    </w:p>
+    <w:p>
+      <w:pPr>
+        <w:rPr>
+          <w:b/>
+          <w:bCs/>
+        </w:rPr>
+      </w:pPr>
       <w:proofErr w:type="spellStart"/>
-      <w:proofErr w:type="gramStart"/>
-      <w:r>
-        <w:t>Microsoft.EntityFrameworkCore.SqlServer</w:t>
+      <w:r>
+        <w:rPr>
+          <w:b/>
+          <w:bCs/>
+        </w:rPr>
+        <w:t>OnConfiguring</w:t>
       </w:r>
       <w:proofErr w:type="spellEnd"/>
-      <w:proofErr w:type="gramEnd"/>
-      <w:r>
-        <w:t>)</w:t>
-      </w:r>
-    </w:p>
-    <w:p>
-      <w:r>
-        <w:t>Starting with an existing database (</w:t>
-      </w:r>
-      <w:r>
-        <w:t>AdventureWorks2016</w:t>
-      </w:r>
-      <w:r>
-        <w:t>)</w:t>
-      </w:r>
-    </w:p>
-    <w:p>
-      <w:r>
-        <w:t>Create all objects that we need with the scaffolding process</w:t>
-      </w:r>
-    </w:p>
-    <w:p>
-      <w:r>
-        <w:t>Scaffold</w:t>
-      </w:r>
-      <w:r>
-        <w:t>ing</w:t>
-      </w:r>
-    </w:p>
-    <w:p>
-      <w:r>
-        <w:t>Run a command line interface process that will take the existing database and create all of the EF objects that we need to work with it.</w:t>
-      </w:r>
-    </w:p>
-    <w:p>
-      <w:r>
-        <w:t>The command line interface is “the queen of the root”, you can do everything you need to do with .NET Core and EF Core from the command line. And you can do most of what you need to from Visual Studio. The command line comes first, and Visual Studio follows.</w:t>
-      </w:r>
-    </w:p>
-    <w:p>
-      <w:r>
-        <w:t>.NET Core global tool</w:t>
-      </w:r>
-    </w:p>
-    <w:p>
-      <w:r>
-        <w:t xml:space="preserve">Similar to .NET Classic, putting something into </w:t>
-      </w:r>
-      <w:r>
-        <w:t>global assembly cache (GAC) stores</w:t>
-      </w:r>
-      <w:r>
-        <w:t xml:space="preserve">. </w:t>
-      </w:r>
-      <w:proofErr w:type="gramStart"/>
-      <w:r>
-        <w:t>So</w:t>
-      </w:r>
-      <w:proofErr w:type="gramEnd"/>
-      <w:r>
-        <w:t xml:space="preserve"> you can access it from anywhere.</w:t>
-      </w:r>
-    </w:p>
-    <w:p>
-      <w:r>
-        <w:t>To run any of the command line tools in EF Core, you need to install the global tool for EF Core.</w:t>
-      </w:r>
-    </w:p>
-    <w:p>
-      <w:r>
-        <w:t>NET Global Assembly Cache</w:t>
+    </w:p>
+    <w:p>
+      <w:r>
+        <w:t xml:space="preserve">Don’t use </w:t>
+      </w:r>
+      <w:proofErr w:type="spellStart"/>
+      <w:r>
+        <w:t>OnConfiguring</w:t>
+      </w:r>
+      <w:proofErr w:type="spellEnd"/>
+      <w:r>
+        <w:t>.</w:t>
+      </w:r>
+    </w:p>
+    <w:p>
+      <w:r>
+        <w:t xml:space="preserve">What </w:t>
+      </w:r>
+      <w:proofErr w:type="spellStart"/>
+      <w:r>
+        <w:t>OnConfiguring</w:t>
+      </w:r>
+      <w:proofErr w:type="spellEnd"/>
+      <w:r>
+        <w:t xml:space="preserve"> does, is provide a fallback mechanism for if you haven’t configured (</w:t>
+      </w:r>
+      <w:proofErr w:type="spellStart"/>
+      <w:r>
+        <w:t>optionsBuilder.IsConfigured</w:t>
+      </w:r>
+      <w:proofErr w:type="spellEnd"/>
+      <w:r>
+        <w:t>) class, it will use its hard coded connection string to configure it for you.</w:t>
+      </w:r>
+    </w:p>
+    <w:p>
+      <w:r>
+        <w:t>C Sharp objects are called “entities” typically.</w:t>
+      </w:r>
+    </w:p>
+    <w:p>
+      <w:pPr>
+        <w:rPr>
+          <w:b/>
+          <w:bCs/>
+        </w:rPr>
+      </w:pPr>
+      <w:proofErr w:type="spellStart"/>
+      <w:r>
+        <w:rPr>
+          <w:b/>
+          <w:bCs/>
+        </w:rPr>
+        <w:t>OnModelCreating</w:t>
+      </w:r>
+      <w:proofErr w:type="spellEnd"/>
+    </w:p>
+    <w:p>
+      <w:r>
+        <w:t>P</w:t>
+      </w:r>
+      <w:r>
+        <w:t>rovides a deeper mechanism for shaping the database.</w:t>
+      </w:r>
+    </w:p>
+    <w:p>
+      <w:r>
+        <w:t>A migration is the reverse process of scaffolding.</w:t>
+      </w:r>
+    </w:p>
+    <w:p>
+      <w:pPr>
+        <w:rPr>
+          <w:b/>
+          <w:bCs/>
+        </w:rPr>
+      </w:pPr>
+      <w:r>
+        <w:rPr>
+          <w:b/>
+          <w:bCs/>
+        </w:rPr>
+        <w:t>Change tracker</w:t>
+      </w:r>
+    </w:p>
+    <w:p>
+      <w:r>
+        <w:t>P</w:t>
+      </w:r>
+      <w:r>
+        <w:t>rovides the power to using EF Core. The core of EF Core.</w:t>
+      </w:r>
+    </w:p>
+    <w:p>
+      <w:r>
+        <w:t xml:space="preserve">Anytime you start working with the </w:t>
+      </w:r>
+      <w:proofErr w:type="spellStart"/>
+      <w:r>
+        <w:t>DeSets</w:t>
+      </w:r>
+      <w:proofErr w:type="spellEnd"/>
+      <w:r>
+        <w:t xml:space="preserve"> in your code the changes are tracked, and that is used to build very efficient queries.</w:t>
+      </w:r>
+    </w:p>
+    <w:p>
+      <w:r>
+        <w:t xml:space="preserve"> </w:t>
       </w:r>
     </w:p>
     <w:sectPr>
@@ -547,6 +963,232 @@
 <file path=word/numbering.xml><?xml version="1.0" encoding="utf-8"?>
 <w:numbering xmlns:wpc="http://schemas.microsoft.com/office/word/2010/wordprocessingCanvas" xmlns:cx="http://schemas.microsoft.com/office/drawing/2014/chartex" xmlns:cx1="http://schemas.microsoft.com/office/drawing/2015/9/8/chartex" xmlns:cx2="http://schemas.microsoft.com/office/drawing/2015/10/21/chartex" xmlns:cx3="http://schemas.microsoft.com/office/drawing/2016/5/9/chartex" xmlns:cx4="http://schemas.microsoft.com/office/drawing/2016/5/10/chartex" xmlns:cx5="http://schemas.microsoft.com/office/drawing/2016/5/11/chartex" xmlns:cx6="http://schemas.microsoft.com/office/drawing/2016/5/12/chartex" xmlns:cx7="http://schemas.microsoft.com/office/drawing/2016/5/13/chartex" xmlns:cx8="http://schemas.microsoft.com/office/drawing/2016/5/14/chartex" xmlns:mc="http://schemas.openxmlformats.org/markup-compatibility/2006" xmlns:aink="http://schemas.microsoft.com/office/drawing/2016/ink" xmlns:am3d="http://schemas.microsoft.com/office/drawing/2017/model3d" xmlns:o="urn:schemas-microsoft-com:office:office" xmlns:r="http://schemas.openxmlformats.org/officeDocument/2006/relationships" xmlns:m="http://schemas.openxmlformats.org/officeDocument/2006/math" xmlns:v="urn:schemas-microsoft-com:vml" xmlns:wp14="http://schemas.microsoft.com/office/word/2010/wordprocessingDrawing" xmlns:wp="http://schemas.openxmlformats.org/drawingml/2006/wordprocessingDrawing" xmlns:w10="urn:schemas-microsoft-com:office:word" xmlns:w="http://schemas.openxmlformats.org/wordprocessingml/2006/main" xmlns:w14="http://schemas.microsoft.com/office/word/2010/wordml" xmlns:w15="http://schemas.microsoft.com/office/word/2012/wordml" xmlns:w16cid="http://schemas.microsoft.com/office/word/2016/wordml/cid" xmlns:w16se="http://schemas.microsoft.com/office/word/2015/wordml/symex" xmlns:wpg="http://schemas.microsoft.com/office/word/2010/wordprocessingGroup" xmlns:wpi="http://schemas.microsoft.com/office/word/2010/wordprocessingInk" xmlns:wne="http://schemas.microsoft.com/office/word/2006/wordml" xmlns:wps="http://schemas.microsoft.com/office/word/2010/wordprocessingShape" mc:Ignorable="w14 w15 w16se w16cid wp14">
   <w:abstractNum w:abstractNumId="0" w15:restartNumberingAfterBreak="0">
+    <w:nsid w:val="04D33327"/>
+    <w:multiLevelType w:val="hybridMultilevel"/>
+    <w:tmpl w:val="1F08C596"/>
+    <w:lvl w:ilvl="0" w:tplc="04090001">
+      <w:start w:val="1"/>
+      <w:numFmt w:val="bullet"/>
+      <w:lvlText w:val=""/>
+      <w:lvlJc w:val="left"/>
+      <w:pPr>
+        <w:ind w:left="720" w:hanging="360"/>
+      </w:pPr>
+      <w:rPr>
+        <w:rFonts w:ascii="Symbol" w:hAnsi="Symbol" w:cs="Symbol" w:hint="default"/>
+      </w:rPr>
+    </w:lvl>
+    <w:lvl w:ilvl="1" w:tplc="04090003">
+      <w:start w:val="1"/>
+      <w:numFmt w:val="bullet"/>
+      <w:lvlText w:val="o"/>
+      <w:lvlJc w:val="left"/>
+      <w:pPr>
+        <w:ind w:left="1440" w:hanging="360"/>
+      </w:pPr>
+      <w:rPr>
+        <w:rFonts w:ascii="Courier New" w:hAnsi="Courier New" w:cs="Courier New" w:hint="default"/>
+      </w:rPr>
+    </w:lvl>
+    <w:lvl w:ilvl="2" w:tplc="04090005" w:tentative="1">
+      <w:start w:val="1"/>
+      <w:numFmt w:val="bullet"/>
+      <w:lvlText w:val=""/>
+      <w:lvlJc w:val="left"/>
+      <w:pPr>
+        <w:ind w:left="2160" w:hanging="360"/>
+      </w:pPr>
+      <w:rPr>
+        <w:rFonts w:ascii="Wingdings" w:hAnsi="Wingdings" w:cs="Wingdings" w:hint="default"/>
+      </w:rPr>
+    </w:lvl>
+    <w:lvl w:ilvl="3" w:tplc="04090001" w:tentative="1">
+      <w:start w:val="1"/>
+      <w:numFmt w:val="bullet"/>
+      <w:lvlText w:val=""/>
+      <w:lvlJc w:val="left"/>
+      <w:pPr>
+        <w:ind w:left="2880" w:hanging="360"/>
+      </w:pPr>
+      <w:rPr>
+        <w:rFonts w:ascii="Symbol" w:hAnsi="Symbol" w:cs="Symbol" w:hint="default"/>
+      </w:rPr>
+    </w:lvl>
+    <w:lvl w:ilvl="4" w:tplc="04090003" w:tentative="1">
+      <w:start w:val="1"/>
+      <w:numFmt w:val="bullet"/>
+      <w:lvlText w:val="o"/>
+      <w:lvlJc w:val="left"/>
+      <w:pPr>
+        <w:ind w:left="3600" w:hanging="360"/>
+      </w:pPr>
+      <w:rPr>
+        <w:rFonts w:ascii="Courier New" w:hAnsi="Courier New" w:cs="Courier New" w:hint="default"/>
+      </w:rPr>
+    </w:lvl>
+    <w:lvl w:ilvl="5" w:tplc="04090005" w:tentative="1">
+      <w:start w:val="1"/>
+      <w:numFmt w:val="bullet"/>
+      <w:lvlText w:val=""/>
+      <w:lvlJc w:val="left"/>
+      <w:pPr>
+        <w:ind w:left="4320" w:hanging="360"/>
+      </w:pPr>
+      <w:rPr>
+        <w:rFonts w:ascii="Wingdings" w:hAnsi="Wingdings" w:cs="Wingdings" w:hint="default"/>
+      </w:rPr>
+    </w:lvl>
+    <w:lvl w:ilvl="6" w:tplc="04090001" w:tentative="1">
+      <w:start w:val="1"/>
+      <w:numFmt w:val="bullet"/>
+      <w:lvlText w:val=""/>
+      <w:lvlJc w:val="left"/>
+      <w:pPr>
+        <w:ind w:left="5040" w:hanging="360"/>
+      </w:pPr>
+      <w:rPr>
+        <w:rFonts w:ascii="Symbol" w:hAnsi="Symbol" w:cs="Symbol" w:hint="default"/>
+      </w:rPr>
+    </w:lvl>
+    <w:lvl w:ilvl="7" w:tplc="04090003" w:tentative="1">
+      <w:start w:val="1"/>
+      <w:numFmt w:val="bullet"/>
+      <w:lvlText w:val="o"/>
+      <w:lvlJc w:val="left"/>
+      <w:pPr>
+        <w:ind w:left="5760" w:hanging="360"/>
+      </w:pPr>
+      <w:rPr>
+        <w:rFonts w:ascii="Courier New" w:hAnsi="Courier New" w:cs="Courier New" w:hint="default"/>
+      </w:rPr>
+    </w:lvl>
+    <w:lvl w:ilvl="8" w:tplc="04090005" w:tentative="1">
+      <w:start w:val="1"/>
+      <w:numFmt w:val="bullet"/>
+      <w:lvlText w:val=""/>
+      <w:lvlJc w:val="left"/>
+      <w:pPr>
+        <w:ind w:left="6480" w:hanging="360"/>
+      </w:pPr>
+      <w:rPr>
+        <w:rFonts w:ascii="Wingdings" w:hAnsi="Wingdings" w:cs="Wingdings" w:hint="default"/>
+      </w:rPr>
+    </w:lvl>
+  </w:abstractNum>
+  <w:abstractNum w:abstractNumId="1" w15:restartNumberingAfterBreak="0">
+    <w:nsid w:val="1B43202C"/>
+    <w:multiLevelType w:val="hybridMultilevel"/>
+    <w:tmpl w:val="D87471F8"/>
+    <w:lvl w:ilvl="0" w:tplc="04090001">
+      <w:start w:val="1"/>
+      <w:numFmt w:val="bullet"/>
+      <w:lvlText w:val=""/>
+      <w:lvlJc w:val="left"/>
+      <w:pPr>
+        <w:ind w:left="720" w:hanging="360"/>
+      </w:pPr>
+      <w:rPr>
+        <w:rFonts w:ascii="Symbol" w:hAnsi="Symbol" w:cs="Symbol" w:hint="default"/>
+      </w:rPr>
+    </w:lvl>
+    <w:lvl w:ilvl="1" w:tplc="04090003" w:tentative="1">
+      <w:start w:val="1"/>
+      <w:numFmt w:val="bullet"/>
+      <w:lvlText w:val="o"/>
+      <w:lvlJc w:val="left"/>
+      <w:pPr>
+        <w:ind w:left="1440" w:hanging="360"/>
+      </w:pPr>
+      <w:rPr>
+        <w:rFonts w:ascii="Courier New" w:hAnsi="Courier New" w:cs="Courier New" w:hint="default"/>
+      </w:rPr>
+    </w:lvl>
+    <w:lvl w:ilvl="2" w:tplc="04090005" w:tentative="1">
+      <w:start w:val="1"/>
+      <w:numFmt w:val="bullet"/>
+      <w:lvlText w:val=""/>
+      <w:lvlJc w:val="left"/>
+      <w:pPr>
+        <w:ind w:left="2160" w:hanging="360"/>
+      </w:pPr>
+      <w:rPr>
+        <w:rFonts w:ascii="Wingdings" w:hAnsi="Wingdings" w:cs="Wingdings" w:hint="default"/>
+      </w:rPr>
+    </w:lvl>
+    <w:lvl w:ilvl="3" w:tplc="04090001" w:tentative="1">
+      <w:start w:val="1"/>
+      <w:numFmt w:val="bullet"/>
+      <w:lvlText w:val=""/>
+      <w:lvlJc w:val="left"/>
+      <w:pPr>
+        <w:ind w:left="2880" w:hanging="360"/>
+      </w:pPr>
+      <w:rPr>
+        <w:rFonts w:ascii="Symbol" w:hAnsi="Symbol" w:cs="Symbol" w:hint="default"/>
+      </w:rPr>
+    </w:lvl>
+    <w:lvl w:ilvl="4" w:tplc="04090003" w:tentative="1">
+      <w:start w:val="1"/>
+      <w:numFmt w:val="bullet"/>
+      <w:lvlText w:val="o"/>
+      <w:lvlJc w:val="left"/>
+      <w:pPr>
+        <w:ind w:left="3600" w:hanging="360"/>
+      </w:pPr>
+      <w:rPr>
+        <w:rFonts w:ascii="Courier New" w:hAnsi="Courier New" w:cs="Courier New" w:hint="default"/>
+      </w:rPr>
+    </w:lvl>
+    <w:lvl w:ilvl="5" w:tplc="04090005" w:tentative="1">
+      <w:start w:val="1"/>
+      <w:numFmt w:val="bullet"/>
+      <w:lvlText w:val=""/>
+      <w:lvlJc w:val="left"/>
+      <w:pPr>
+        <w:ind w:left="4320" w:hanging="360"/>
+      </w:pPr>
+      <w:rPr>
+        <w:rFonts w:ascii="Wingdings" w:hAnsi="Wingdings" w:cs="Wingdings" w:hint="default"/>
+      </w:rPr>
+    </w:lvl>
+    <w:lvl w:ilvl="6" w:tplc="04090001" w:tentative="1">
+      <w:start w:val="1"/>
+      <w:numFmt w:val="bullet"/>
+      <w:lvlText w:val=""/>
+      <w:lvlJc w:val="left"/>
+      <w:pPr>
+        <w:ind w:left="5040" w:hanging="360"/>
+      </w:pPr>
+      <w:rPr>
+        <w:rFonts w:ascii="Symbol" w:hAnsi="Symbol" w:cs="Symbol" w:hint="default"/>
+      </w:rPr>
+    </w:lvl>
+    <w:lvl w:ilvl="7" w:tplc="04090003" w:tentative="1">
+      <w:start w:val="1"/>
+      <w:numFmt w:val="bullet"/>
+      <w:lvlText w:val="o"/>
+      <w:lvlJc w:val="left"/>
+      <w:pPr>
+        <w:ind w:left="5760" w:hanging="360"/>
+      </w:pPr>
+      <w:rPr>
+        <w:rFonts w:ascii="Courier New" w:hAnsi="Courier New" w:cs="Courier New" w:hint="default"/>
+      </w:rPr>
+    </w:lvl>
+    <w:lvl w:ilvl="8" w:tplc="04090005" w:tentative="1">
+      <w:start w:val="1"/>
+      <w:numFmt w:val="bullet"/>
+      <w:lvlText w:val=""/>
+      <w:lvlJc w:val="left"/>
+      <w:pPr>
+        <w:ind w:left="6480" w:hanging="360"/>
+      </w:pPr>
+      <w:rPr>
+        <w:rFonts w:ascii="Wingdings" w:hAnsi="Wingdings" w:cs="Wingdings" w:hint="default"/>
+      </w:rPr>
+    </w:lvl>
+  </w:abstractNum>
+  <w:abstractNum w:abstractNumId="2" w15:restartNumberingAfterBreak="0">
     <w:nsid w:val="280044F7"/>
     <w:multiLevelType w:val="hybridMultilevel"/>
     <w:tmpl w:val="04FCBA5A"/>
@@ -659,7 +1301,7 @@
       </w:rPr>
     </w:lvl>
   </w:abstractNum>
-  <w:abstractNum w:abstractNumId="1" w15:restartNumberingAfterBreak="0">
+  <w:abstractNum w:abstractNumId="3" w15:restartNumberingAfterBreak="0">
     <w:nsid w:val="282F45F3"/>
     <w:multiLevelType w:val="hybridMultilevel"/>
     <w:tmpl w:val="6C161428"/>
@@ -772,7 +1414,120 @@
       </w:rPr>
     </w:lvl>
   </w:abstractNum>
-  <w:abstractNum w:abstractNumId="2" w15:restartNumberingAfterBreak="0">
+  <w:abstractNum w:abstractNumId="4" w15:restartNumberingAfterBreak="0">
+    <w:nsid w:val="2BB33863"/>
+    <w:multiLevelType w:val="hybridMultilevel"/>
+    <w:tmpl w:val="CC78A8D8"/>
+    <w:lvl w:ilvl="0" w:tplc="04090001">
+      <w:start w:val="1"/>
+      <w:numFmt w:val="bullet"/>
+      <w:lvlText w:val=""/>
+      <w:lvlJc w:val="left"/>
+      <w:pPr>
+        <w:ind w:left="720" w:hanging="360"/>
+      </w:pPr>
+      <w:rPr>
+        <w:rFonts w:ascii="Symbol" w:hAnsi="Symbol" w:cs="Symbol" w:hint="default"/>
+      </w:rPr>
+    </w:lvl>
+    <w:lvl w:ilvl="1" w:tplc="04090003" w:tentative="1">
+      <w:start w:val="1"/>
+      <w:numFmt w:val="bullet"/>
+      <w:lvlText w:val="o"/>
+      <w:lvlJc w:val="left"/>
+      <w:pPr>
+        <w:ind w:left="1440" w:hanging="360"/>
+      </w:pPr>
+      <w:rPr>
+        <w:rFonts w:ascii="Courier New" w:hAnsi="Courier New" w:cs="Courier New" w:hint="default"/>
+      </w:rPr>
+    </w:lvl>
+    <w:lvl w:ilvl="2" w:tplc="04090005" w:tentative="1">
+      <w:start w:val="1"/>
+      <w:numFmt w:val="bullet"/>
+      <w:lvlText w:val=""/>
+      <w:lvlJc w:val="left"/>
+      <w:pPr>
+        <w:ind w:left="2160" w:hanging="360"/>
+      </w:pPr>
+      <w:rPr>
+        <w:rFonts w:ascii="Wingdings" w:hAnsi="Wingdings" w:cs="Wingdings" w:hint="default"/>
+      </w:rPr>
+    </w:lvl>
+    <w:lvl w:ilvl="3" w:tplc="04090001" w:tentative="1">
+      <w:start w:val="1"/>
+      <w:numFmt w:val="bullet"/>
+      <w:lvlText w:val=""/>
+      <w:lvlJc w:val="left"/>
+      <w:pPr>
+        <w:ind w:left="2880" w:hanging="360"/>
+      </w:pPr>
+      <w:rPr>
+        <w:rFonts w:ascii="Symbol" w:hAnsi="Symbol" w:cs="Symbol" w:hint="default"/>
+      </w:rPr>
+    </w:lvl>
+    <w:lvl w:ilvl="4" w:tplc="04090003" w:tentative="1">
+      <w:start w:val="1"/>
+      <w:numFmt w:val="bullet"/>
+      <w:lvlText w:val="o"/>
+      <w:lvlJc w:val="left"/>
+      <w:pPr>
+        <w:ind w:left="3600" w:hanging="360"/>
+      </w:pPr>
+      <w:rPr>
+        <w:rFonts w:ascii="Courier New" w:hAnsi="Courier New" w:cs="Courier New" w:hint="default"/>
+      </w:rPr>
+    </w:lvl>
+    <w:lvl w:ilvl="5" w:tplc="04090005" w:tentative="1">
+      <w:start w:val="1"/>
+      <w:numFmt w:val="bullet"/>
+      <w:lvlText w:val=""/>
+      <w:lvlJc w:val="left"/>
+      <w:pPr>
+        <w:ind w:left="4320" w:hanging="360"/>
+      </w:pPr>
+      <w:rPr>
+        <w:rFonts w:ascii="Wingdings" w:hAnsi="Wingdings" w:cs="Wingdings" w:hint="default"/>
+      </w:rPr>
+    </w:lvl>
+    <w:lvl w:ilvl="6" w:tplc="04090001" w:tentative="1">
+      <w:start w:val="1"/>
+      <w:numFmt w:val="bullet"/>
+      <w:lvlText w:val=""/>
+      <w:lvlJc w:val="left"/>
+      <w:pPr>
+        <w:ind w:left="5040" w:hanging="360"/>
+      </w:pPr>
+      <w:rPr>
+        <w:rFonts w:ascii="Symbol" w:hAnsi="Symbol" w:cs="Symbol" w:hint="default"/>
+      </w:rPr>
+    </w:lvl>
+    <w:lvl w:ilvl="7" w:tplc="04090003" w:tentative="1">
+      <w:start w:val="1"/>
+      <w:numFmt w:val="bullet"/>
+      <w:lvlText w:val="o"/>
+      <w:lvlJc w:val="left"/>
+      <w:pPr>
+        <w:ind w:left="5760" w:hanging="360"/>
+      </w:pPr>
+      <w:rPr>
+        <w:rFonts w:ascii="Courier New" w:hAnsi="Courier New" w:cs="Courier New" w:hint="default"/>
+      </w:rPr>
+    </w:lvl>
+    <w:lvl w:ilvl="8" w:tplc="04090005" w:tentative="1">
+      <w:start w:val="1"/>
+      <w:numFmt w:val="bullet"/>
+      <w:lvlText w:val=""/>
+      <w:lvlJc w:val="left"/>
+      <w:pPr>
+        <w:ind w:left="6480" w:hanging="360"/>
+      </w:pPr>
+      <w:rPr>
+        <w:rFonts w:ascii="Wingdings" w:hAnsi="Wingdings" w:cs="Wingdings" w:hint="default"/>
+      </w:rPr>
+    </w:lvl>
+  </w:abstractNum>
+  <w:abstractNum w:abstractNumId="5" w15:restartNumberingAfterBreak="0">
     <w:nsid w:val="7F1B09F2"/>
     <w:multiLevelType w:val="hybridMultilevel"/>
     <w:tmpl w:val="983CCC00"/>
@@ -886,13 +1641,22 @@
     </w:lvl>
   </w:abstractNum>
   <w:num w:numId="1">
-    <w:abstractNumId w:val="1"/>
+    <w:abstractNumId w:val="3"/>
   </w:num>
   <w:num w:numId="2">
+    <w:abstractNumId w:val="5"/>
+  </w:num>
+  <w:num w:numId="3">
     <w:abstractNumId w:val="2"/>
   </w:num>
-  <w:num w:numId="3">
+  <w:num w:numId="4">
+    <w:abstractNumId w:val="4"/>
+  </w:num>
+  <w:num w:numId="5">
     <w:abstractNumId w:val="0"/>
+  </w:num>
+  <w:num w:numId="6">
+    <w:abstractNumId w:val="1"/>
   </w:num>
 </w:numbering>
 </file>

</xml_diff>